<commit_message>
feat(pandoc): preserve empty lines as visual blank paragraphs in DOCX output
- Implemented a Vim pre-processing step to replace Markdown empty lines with a unique placeholder (THISIS__EMPTYLINE).
- Added a Pandoc Lua filter that converts these placeholders into paragraphs containing a Unicode space, ensuring they appear as visual blank lines in DOCX exports.
- Updated the workflow to restore original empty lines after conversion.
- This enables semantic and visual preservation of empty lines when converting Markdown to Word documents.
</commit_message>
<xml_diff>
--- a/tools/pandoc/reference.docx
+++ b/tools/pandoc/reference.docx
@@ -385,7 +385,7 @@
   <w:abstractNum w:abstractNumId="0" w15:restartNumberingAfterBreak="0">
     <w:nsid w:val="FFFFFF7C"/>
     <w:multiLevelType w:val="singleLevel"/>
-    <w:tmpl w:val="0432376E"/>
+    <w:tmpl w:val="A15CB188"/>
     <w:lvl w:ilvl="0">
       <w:start w:val="1"/>
       <w:numFmt w:val="decimal"/>
@@ -402,7 +402,7 @@
   <w:abstractNum w:abstractNumId="1" w15:restartNumberingAfterBreak="0">
     <w:nsid w:val="FFFFFF7D"/>
     <w:multiLevelType w:val="singleLevel"/>
-    <w:tmpl w:val="2280D80C"/>
+    <w:tmpl w:val="0D34DC86"/>
     <w:lvl w:ilvl="0">
       <w:start w:val="1"/>
       <w:numFmt w:val="decimal"/>
@@ -419,7 +419,7 @@
   <w:abstractNum w:abstractNumId="2" w15:restartNumberingAfterBreak="0">
     <w:nsid w:val="FFFFFF7E"/>
     <w:multiLevelType w:val="singleLevel"/>
-    <w:tmpl w:val="E7D8FEC2"/>
+    <w:tmpl w:val="FD6CA68E"/>
     <w:lvl w:ilvl="0">
       <w:start w:val="1"/>
       <w:numFmt w:val="decimal"/>
@@ -436,7 +436,7 @@
   <w:abstractNum w:abstractNumId="3" w15:restartNumberingAfterBreak="0">
     <w:nsid w:val="FFFFFF7F"/>
     <w:multiLevelType w:val="singleLevel"/>
-    <w:tmpl w:val="36DABD48"/>
+    <w:tmpl w:val="D472BE46"/>
     <w:lvl w:ilvl="0">
       <w:start w:val="1"/>
       <w:numFmt w:val="decimal"/>
@@ -453,7 +453,7 @@
   <w:abstractNum w:abstractNumId="4" w15:restartNumberingAfterBreak="0">
     <w:nsid w:val="FFFFFF80"/>
     <w:multiLevelType w:val="singleLevel"/>
-    <w:tmpl w:val="00DC513E"/>
+    <w:tmpl w:val="996651BC"/>
     <w:lvl w:ilvl="0">
       <w:start w:val="1"/>
       <w:numFmt w:val="bullet"/>
@@ -473,7 +473,7 @@
   <w:abstractNum w:abstractNumId="5" w15:restartNumberingAfterBreak="0">
     <w:nsid w:val="FFFFFF81"/>
     <w:multiLevelType w:val="singleLevel"/>
-    <w:tmpl w:val="5D4EEF68"/>
+    <w:tmpl w:val="99BC4CD2"/>
     <w:lvl w:ilvl="0">
       <w:start w:val="1"/>
       <w:numFmt w:val="bullet"/>
@@ -493,7 +493,7 @@
   <w:abstractNum w:abstractNumId="6" w15:restartNumberingAfterBreak="0">
     <w:nsid w:val="FFFFFF82"/>
     <w:multiLevelType w:val="singleLevel"/>
-    <w:tmpl w:val="D752EF92"/>
+    <w:tmpl w:val="A0A0CA5A"/>
     <w:lvl w:ilvl="0">
       <w:start w:val="1"/>
       <w:numFmt w:val="bullet"/>
@@ -513,7 +513,7 @@
   <w:abstractNum w:abstractNumId="7" w15:restartNumberingAfterBreak="0">
     <w:nsid w:val="FFFFFF83"/>
     <w:multiLevelType w:val="singleLevel"/>
-    <w:tmpl w:val="7F788DDC"/>
+    <w:tmpl w:val="AB706574"/>
     <w:lvl w:ilvl="0">
       <w:start w:val="1"/>
       <w:numFmt w:val="bullet"/>
@@ -533,7 +533,7 @@
   <w:abstractNum w:abstractNumId="8" w15:restartNumberingAfterBreak="0">
     <w:nsid w:val="FFFFFF88"/>
     <w:multiLevelType w:val="singleLevel"/>
-    <w:tmpl w:val="9DAA1F62"/>
+    <w:tmpl w:val="B38EFC4E"/>
     <w:lvl w:ilvl="0">
       <w:start w:val="1"/>
       <w:numFmt w:val="decimal"/>
@@ -550,7 +550,7 @@
   <w:abstractNum w:abstractNumId="9" w15:restartNumberingAfterBreak="0">
     <w:nsid w:val="FFFFFF89"/>
     <w:multiLevelType w:val="singleLevel"/>
-    <w:tmpl w:val="EE360FB2"/>
+    <w:tmpl w:val="28FC908A"/>
     <w:lvl w:ilvl="0">
       <w:start w:val="1"/>
       <w:numFmt w:val="bullet"/>
@@ -1073,11 +1073,11 @@
     <w:link w:val="10"/>
     <w:uiPriority w:val="9"/>
     <w:qFormat/>
-    <w:rsid w:val="00F97F49"/>
+    <w:rsid w:val="00DA683D"/>
     <w:pPr>
       <w:keepNext/>
       <w:keepLines/>
-      <w:spacing w:before="360" w:after="80"/>
+      <w:spacing w:after="360"/>
       <w:outlineLvl w:val="0"/>
     </w:pPr>
     <w:rPr>
@@ -1453,7 +1453,7 @@
     <w:basedOn w:val="a1"/>
     <w:link w:val="1"/>
     <w:uiPriority w:val="9"/>
-    <w:rsid w:val="00F97F49"/>
+    <w:rsid w:val="00DA683D"/>
     <w:rPr>
       <w:rFonts w:asciiTheme="majorHAnsi" w:eastAsia="思源黑体" w:hAnsiTheme="majorHAnsi" w:cstheme="majorBidi"/>
       <w:color w:val="000000" w:themeColor="text1"/>

</xml_diff>